<commit_message>
JUnit test diagrams done
</commit_message>
<xml_diff>
--- a/VolleyballTournamentRequirements.docx
+++ b/VolleyballTournamentRequirements.docx
@@ -2337,7 +2337,6 @@
       </w:tr>
     </w:tbl>
     <w:p/>
-    <w:p/>
     <w:tbl>
       <w:tblPr>
         <w:tblW w:w="9633" w:type="dxa"/>
@@ -3033,11 +3032,12 @@
             </w:r>
           </w:p>
         </w:tc>
-        <w:bookmarkStart w:id="0" w:name="_GoBack"/>
-        <w:bookmarkEnd w:id="0"/>
       </w:tr>
     </w:tbl>
-    <w:p/>
+    <w:p>
+      <w:bookmarkStart w:id="0" w:name="_GoBack"/>
+      <w:bookmarkEnd w:id="0"/>
+    </w:p>
     <w:sectPr>
       <w:headerReference w:type="default" r:id="rId11"/>
       <w:pgSz w:w="12240" w:h="15840"/>

</xml_diff>